<commit_message>
Changed the exercise problem discription
</commit_message>
<xml_diff>
--- a/02.MultidimensionalArrays/02. CSharp-Advanced-Multidimensional-Arrays-Exercises.docx
+++ b/02.MultidimensionalArrays/02. CSharp-Advanced-Multidimensional-Arrays-Exercises.docx
@@ -1,6 +1,6 @@
 
 <file path=word/document.xml><?xml version="1.0" encoding="utf-8"?>
-<w:document xmlns:wpc="http://schemas.microsoft.com/office/word/2010/wordprocessingCanvas" xmlns:cx="http://schemas.microsoft.com/office/drawing/2014/chartex" xmlns:cx1="http://schemas.microsoft.com/office/drawing/2015/9/8/chartex" xmlns:cx2="http://schemas.microsoft.com/office/drawing/2015/10/21/chartex" xmlns:cx3="http://schemas.microsoft.com/office/drawing/2016/5/9/chartex" xmlns:cx4="http://schemas.microsoft.com/office/drawing/2016/5/10/chartex" xmlns:cx5="http://schemas.microsoft.com/office/drawing/2016/5/11/chartex" xmlns:cx6="http://schemas.microsoft.com/office/drawing/2016/5/12/chartex" xmlns:cx7="http://schemas.microsoft.com/office/drawing/2016/5/13/chartex" xmlns:cx8="http://schemas.microsoft.com/office/drawing/2016/5/14/chartex" xmlns:mc="http://schemas.openxmlformats.org/markup-compatibility/2006" xmlns:aink="http://schemas.microsoft.com/office/drawing/2016/ink" xmlns:am3d="http://schemas.microsoft.com/office/drawing/2017/model3d" xmlns:o="urn:schemas-microsoft-com:office:office" xmlns:r="http://schemas.openxmlformats.org/officeDocument/2006/relationships" xmlns:m="http://schemas.openxmlformats.org/officeDocument/2006/math" xmlns:v="urn:schemas-microsoft-com:vml" xmlns:wp14="http://schemas.microsoft.com/office/word/2010/wordprocessingDrawing" xmlns:wp="http://schemas.openxmlformats.org/drawingml/2006/wordprocessingDrawing" xmlns:w10="urn:schemas-microsoft-com:office:word" xmlns:w="http://schemas.openxmlformats.org/wordprocessingml/2006/main" xmlns:w14="http://schemas.microsoft.com/office/word/2010/wordml" xmlns:w15="http://schemas.microsoft.com/office/word/2012/wordml" xmlns:w16cid="http://schemas.microsoft.com/office/word/2016/wordml/cid" xmlns:w16se="http://schemas.microsoft.com/office/word/2015/wordml/symex" xmlns:wpg="http://schemas.microsoft.com/office/word/2010/wordprocessingGroup" xmlns:wpi="http://schemas.microsoft.com/office/word/2010/wordprocessingInk" xmlns:wne="http://schemas.microsoft.com/office/word/2006/wordml" xmlns:wps="http://schemas.microsoft.com/office/word/2010/wordprocessingShape" mc:Ignorable="w14 w15 w16se w16cid wp14">
+<w:document xmlns:wpc="http://schemas.microsoft.com/office/word/2010/wordprocessingCanvas" xmlns:cx="http://schemas.microsoft.com/office/drawing/2014/chartex" xmlns:cx1="http://schemas.microsoft.com/office/drawing/2015/9/8/chartex" xmlns:mc="http://schemas.openxmlformats.org/markup-compatibility/2006" xmlns:o="urn:schemas-microsoft-com:office:office" xmlns:r="http://schemas.openxmlformats.org/officeDocument/2006/relationships" xmlns:m="http://schemas.openxmlformats.org/officeDocument/2006/math" xmlns:v="urn:schemas-microsoft-com:vml" xmlns:wp14="http://schemas.microsoft.com/office/word/2010/wordprocessingDrawing" xmlns:wp="http://schemas.openxmlformats.org/drawingml/2006/wordprocessingDrawing" xmlns:w10="urn:schemas-microsoft-com:office:word" xmlns:w="http://schemas.openxmlformats.org/wordprocessingml/2006/main" xmlns:w14="http://schemas.microsoft.com/office/word/2010/wordml" xmlns:w15="http://schemas.microsoft.com/office/word/2012/wordml" xmlns:w16se="http://schemas.microsoft.com/office/word/2015/wordml/symex" xmlns:wpg="http://schemas.microsoft.com/office/word/2010/wordprocessingGroup" xmlns:wpi="http://schemas.microsoft.com/office/word/2010/wordprocessingInk" xmlns:wne="http://schemas.microsoft.com/office/word/2006/wordml" xmlns:wps="http://schemas.microsoft.com/office/word/2010/wordprocessingShape" mc:Ignorable="w14 w15 w16se wp14">
   <w:body>
     <w:p>
       <w:pPr>
@@ -858,7 +858,6 @@
                 <w:bCs/>
                 <w:noProof/>
               </w:rPr>
-              <w:lastRenderedPageBreak/>
               <w:t>3 4</w:t>
             </w:r>
           </w:p>
@@ -1763,15 +1762,7 @@
         <w:t>coordinates</w:t>
       </w:r>
       <w:r>
-        <w:t xml:space="preserve"> in the matrix. </w:t>
-      </w:r>
-      <w:proofErr w:type="gramStart"/>
-      <w:r>
-        <w:t>In order for</w:t>
-      </w:r>
-      <w:proofErr w:type="gramEnd"/>
-      <w:r>
-        <w:t xml:space="preserve"> a command to be valid, it should start with the "</w:t>
+        <w:t xml:space="preserve"> in the matrix. In order for a command to be valid, it should start with the "</w:t>
       </w:r>
       <w:r>
         <w:rPr>
@@ -1959,7 +1950,6 @@
               <w:rPr>
                 <w:rFonts w:ascii="Consolas" w:hAnsi="Consolas" w:cs="Consolas"/>
               </w:rPr>
-              <w:lastRenderedPageBreak/>
               <w:t>2</w:t>
             </w:r>
             <w:r>
@@ -2392,14 +2382,12 @@
                 <w:rFonts w:ascii="Consolas" w:hAnsi="Consolas" w:cs="Consolas"/>
               </w:rPr>
             </w:pPr>
-            <w:proofErr w:type="gramStart"/>
             <w:r>
               <w:rPr>
                 <w:rFonts w:ascii="Consolas" w:hAnsi="Consolas" w:cs="Consolas"/>
               </w:rPr>
               <w:t>Hello World</w:t>
             </w:r>
-            <w:proofErr w:type="gramEnd"/>
           </w:p>
         </w:tc>
       </w:tr>
@@ -2423,21 +2411,7 @@
     </w:p>
     <w:p>
       <w:r>
-        <w:t xml:space="preserve">You are walking in the park and you encounter a snake! You are </w:t>
-      </w:r>
-      <w:r>
-        <w:t>terrified,</w:t>
-      </w:r>
-      <w:r>
-        <w:t xml:space="preserve"> and you start running </w:t>
-      </w:r>
-      <w:proofErr w:type="gramStart"/>
-      <w:r>
-        <w:t>zig-zag</w:t>
-      </w:r>
-      <w:proofErr w:type="gramEnd"/>
-      <w:r>
-        <w:t xml:space="preserve">, so the snake starts following you. </w:t>
+        <w:t xml:space="preserve">You are walking in the park and you encounter a snake! You are terrified, and you start running zig-zag, so the snake starts following you. </w:t>
       </w:r>
     </w:p>
     <w:p>
@@ -2446,10 +2420,7 @@
         <w:jc w:val="both"/>
       </w:pPr>
       <w:r>
-        <w:t xml:space="preserve">You have a task to visualize the snake’s path in a square form. </w:t>
-      </w:r>
-      <w:r>
-        <w:t xml:space="preserve">A </w:t>
+        <w:t xml:space="preserve">You have a task to visualize the snake’s path in a square form. A </w:t>
       </w:r>
       <w:r>
         <w:rPr>
@@ -2492,33 +2463,16 @@
         <w:t>NxM</w:t>
       </w:r>
       <w:r>
-        <w:t xml:space="preserve">. A snake starts climbing the stairs from the </w:t>
-      </w:r>
-      <w:r>
-        <w:rPr>
-          <w:b/>
-        </w:rPr>
-        <w:t>bottom-right corner</w:t>
-      </w:r>
-      <w:r>
-        <w:t xml:space="preserve"> and slithers its way up in a </w:t>
-      </w:r>
-      <w:r>
-        <w:rPr>
-          <w:b/>
-        </w:rPr>
-        <w:t>zigzag</w:t>
-      </w:r>
-      <w:r>
-        <w:t xml:space="preserve"> – first it moves left until it reaches the left wall, it climbs on the next row and starts moving right, then on the third row, moving left again and so on. The first cell (bottom-right corner) is filled with the first symbol of the snake, the second cell (to the left of the first) is filled with the second symbol, etc. The snake is </w:t>
-      </w:r>
-      <w:proofErr w:type="gramStart"/>
-      <w:r>
-        <w:t>as long as</w:t>
-      </w:r>
-      <w:proofErr w:type="gramEnd"/>
-      <w:r>
-        <w:t xml:space="preserve"> it takes in order to </w:t>
+        <w:t xml:space="preserve">. A snake starts going down from the </w:t>
+      </w:r>
+      <w:r>
+        <w:rPr>
+          <w:b/>
+        </w:rPr>
+        <w:t>top-left corner</w:t>
+      </w:r>
+      <w:r>
+        <w:t xml:space="preserve"> and slithers its way down. The first cell is filled with the first symbol of the snake, the second cell is filled with the second symbol, etc. The snake is as long as it takes in order to </w:t>
       </w:r>
       <w:r>
         <w:rPr>
@@ -2527,11 +2481,14 @@
         <w:t>fill the stairs completely</w:t>
       </w:r>
       <w:r>
-        <w:t xml:space="preserve"> – if you reach the end of the string representing the snake, start again at the beginning.</w:t>
-      </w:r>
-      <w:r>
-        <w:t xml:space="preserve"> After you fill the matrix with the snake’s path, you should print it.</w:t>
-      </w:r>
+        <w:t xml:space="preserve"> – if you reach the end of the string representing the snake, start again at the beginning. After you fill the matrix with the snake’s path, you should print it.</w:t>
+      </w:r>
+    </w:p>
+    <w:p>
+      <w:pPr>
+        <w:spacing w:after="0" w:line="240" w:lineRule="auto"/>
+        <w:jc w:val="both"/>
+      </w:pPr>
     </w:p>
     <w:p>
       <w:pPr>
@@ -2569,8 +2526,6 @@
       <w:r>
         <w:t>y two</w:t>
       </w:r>
-      <w:bookmarkStart w:id="2" w:name="_GoBack"/>
-      <w:bookmarkEnd w:id="2"/>
       <w:r>
         <w:t xml:space="preserve"> lines</w:t>
       </w:r>
@@ -2924,7 +2879,6 @@
                 <w:sz w:val="21"/>
                 <w:szCs w:val="21"/>
               </w:rPr>
-              <w:lastRenderedPageBreak/>
               <w:t>5 6</w:t>
             </w:r>
           </w:p>
@@ -3179,15 +3133,7 @@
         <w:jc w:val="both"/>
       </w:pPr>
       <w:r>
-        <w:t xml:space="preserve">You will be given the dimensions of the basement. After that you will be given the coordinates of the cells that store the most valuable items – you should bomb them. When a bomb explodes it has an impact and it destroys </w:t>
-      </w:r>
-      <w:proofErr w:type="gramStart"/>
-      <w:r>
-        <w:t>all of</w:t>
-      </w:r>
-      <w:proofErr w:type="gramEnd"/>
-      <w:r>
-        <w:t xml:space="preserve"> the items in a certain radius, which will be given to you. The items </w:t>
+        <w:t xml:space="preserve">You will be given the dimensions of the basement. After that you will be given the coordinates of the cells that store the most valuable items – you should bomb them. When a bomb explodes it has an impact and it destroys all of the items in a certain radius, which will be given to you. The items </w:t>
       </w:r>
       <w:r>
         <w:rPr>
@@ -3231,11 +3177,9 @@
       <w:r>
         <w:t xml:space="preserve">. The items above the exploded area start </w:t>
       </w:r>
-      <w:proofErr w:type="gramStart"/>
-      <w:r>
-        <w:t>falling down</w:t>
-      </w:r>
-      <w:proofErr w:type="gramEnd"/>
+      <w:r>
+        <w:t>going up</w:t>
+      </w:r>
       <w:r>
         <w:t xml:space="preserve"> until they land on </w:t>
       </w:r>
@@ -4567,7 +4511,6 @@
                       <w:sz w:val="21"/>
                       <w:szCs w:val="21"/>
                     </w:rPr>
-                    <w:lastRenderedPageBreak/>
                     <w:t>0</w:t>
                   </w:r>
                 </w:p>
@@ -7678,33 +7621,34 @@
       <w:r>
         <w:rPr>
           <w:rStyle w:val="apple-converted-space"/>
-          <w:rFonts w:ascii="Arial" w:hAnsi="Arial"/>
-          <w:color w:val="222222"/>
-          <w:sz w:val="21"/>
-          <w:szCs w:val="21"/>
-          <w:u w:color="222222"/>
-          <w:shd w:val="clear" w:color="auto" w:fill="FFFFFF"/>
         </w:rPr>
         <w:t xml:space="preserve">night moves to the </w:t>
       </w:r>
       <w:r>
         <w:rPr>
           <w:rStyle w:val="apple-converted-space"/>
-          <w:rFonts w:ascii="Arial" w:hAnsi="Arial"/>
-          <w:b/>
-          <w:color w:val="222222"/>
-          <w:sz w:val="21"/>
-          <w:szCs w:val="21"/>
-          <w:u w:color="222222"/>
-          <w:shd w:val="clear" w:color="auto" w:fill="FFFFFF"/>
-        </w:rPr>
-        <w:t>nearest square but not on the same </w:t>
+          <w:b/>
+        </w:rPr>
+        <w:t>nearest</w:t>
+      </w:r>
+      <w:r>
+        <w:rPr>
+          <w:rStyle w:val="apple-converted-space"/>
+        </w:rPr>
+        <w:t xml:space="preserve"> square but </w:t>
+      </w:r>
+      <w:r>
+        <w:rPr>
+          <w:rStyle w:val="apple-converted-space"/>
+          <w:b/>
+        </w:rPr>
+        <w:t>not on the same </w:t>
       </w:r>
       <w:hyperlink r:id="rId12" w:anchor="rank" w:history="1">
         <w:r>
           <w:rPr>
-            <w:rStyle w:val="Hyperlink1"/>
-            <w:lang w:val="de-DE"/>
+            <w:rStyle w:val="apple-converted-space"/>
+            <w:b/>
           </w:rPr>
           <w:t>row</w:t>
         </w:r>
@@ -7712,26 +7656,14 @@
       <w:r>
         <w:rPr>
           <w:rStyle w:val="apple-converted-space"/>
-          <w:rFonts w:ascii="Arial" w:hAnsi="Arial"/>
-          <w:b/>
-          <w:color w:val="222222"/>
-          <w:sz w:val="21"/>
-          <w:szCs w:val="21"/>
-          <w:u w:color="222222"/>
-          <w:shd w:val="clear" w:color="auto" w:fill="FFFFFF"/>
-        </w:rPr>
-        <w:t>,</w:t>
-      </w:r>
-      <w:r>
-        <w:rPr>
-          <w:b/>
-        </w:rPr>
-        <w:t> </w:t>
+        </w:rPr>
+        <w:t>, </w:t>
       </w:r>
       <w:hyperlink r:id="rId13" w:anchor="file" w:history="1">
         <w:r>
           <w:rPr>
-            <w:rStyle w:val="Hyperlink1"/>
+            <w:rStyle w:val="apple-converted-space"/>
+            <w:b/>
           </w:rPr>
           <w:t>column</w:t>
         </w:r>
@@ -7739,27 +7671,14 @@
       <w:r>
         <w:rPr>
           <w:rStyle w:val="apple-converted-space"/>
-          <w:rFonts w:ascii="Arial" w:hAnsi="Arial"/>
-          <w:b/>
-          <w:color w:val="222222"/>
-          <w:sz w:val="21"/>
-          <w:szCs w:val="21"/>
-          <w:u w:color="222222"/>
-          <w:shd w:val="clear" w:color="auto" w:fill="FFFFFF"/>
-        </w:rPr>
-        <w:t>, or</w:t>
-      </w:r>
-      <w:r>
-        <w:rPr>
-          <w:b/>
-        </w:rPr>
-        <w:t> </w:t>
+        </w:rPr>
+        <w:t>, or </w:t>
       </w:r>
       <w:hyperlink r:id="rId14" w:anchor="diagonal" w:history="1">
         <w:r>
           <w:rPr>
-            <w:rStyle w:val="Hyperlink1"/>
-            <w:lang w:val="it-IT"/>
+            <w:rStyle w:val="apple-converted-space"/>
+            <w:b/>
           </w:rPr>
           <w:t>diagonal</w:t>
         </w:r>
@@ -7767,39 +7686,21 @@
       <w:r>
         <w:rPr>
           <w:rStyle w:val="apple-converted-space"/>
-          <w:rFonts w:ascii="Arial" w:hAnsi="Arial"/>
-          <w:color w:val="222222"/>
-          <w:sz w:val="21"/>
-          <w:szCs w:val="21"/>
-          <w:u w:color="222222"/>
-          <w:shd w:val="clear" w:color="auto" w:fill="FFFFFF"/>
-        </w:rPr>
-        <w:t xml:space="preserve">. (This can be thought of as moving two squares horizontally, then one square vertically, or moving one square horizontally then two squares vertically— i.e. in an </w:t>
+        </w:rPr>
+        <w:t>. (This can be thought of as moving two squares horizontally, then one square vertically, or moving one square horizontally then two squares vertically— i.e. in an "</w:t>
       </w:r>
       <w:r>
         <w:rPr>
           <w:rStyle w:val="apple-converted-space"/>
-          <w:rFonts w:ascii="Arial" w:hAnsi="Arial"/>
-          <w:b/>
-          <w:color w:val="222222"/>
-          <w:sz w:val="21"/>
-          <w:szCs w:val="21"/>
-          <w:u w:color="222222"/>
-          <w:shd w:val="clear" w:color="auto" w:fill="FFFFFF"/>
-        </w:rPr>
-        <w:t>"L" pattern</w:t>
+          <w:b/>
+        </w:rPr>
+        <w:t>L</w:t>
       </w:r>
       <w:r>
         <w:rPr>
           <w:rStyle w:val="apple-converted-space"/>
-          <w:rFonts w:ascii="Arial" w:hAnsi="Arial"/>
-          <w:color w:val="222222"/>
-          <w:sz w:val="21"/>
-          <w:szCs w:val="21"/>
-          <w:u w:color="222222"/>
-          <w:shd w:val="clear" w:color="auto" w:fill="FFFFFF"/>
-        </w:rPr>
-        <w:t>.) </w:t>
+        </w:rPr>
+        <w:t>" pattern.) </w:t>
       </w:r>
     </w:p>
     <w:p>
@@ -8122,7 +8023,6 @@
         <w:rPr>
           <w:rStyle w:val="apple-converted-space"/>
         </w:rPr>
-        <w:lastRenderedPageBreak/>
         <w:t>Examples</w:t>
       </w:r>
     </w:p>
@@ -8665,15 +8565,7 @@
     </w:p>
     <w:p>
       <w:r>
-        <w:t xml:space="preserve">On those cells there are bombs. You </w:t>
-      </w:r>
-      <w:proofErr w:type="gramStart"/>
-      <w:r>
-        <w:t>have to</w:t>
-      </w:r>
-      <w:proofErr w:type="gramEnd"/>
-      <w:r>
-        <w:t xml:space="preserve"> proceed </w:t>
+        <w:t xml:space="preserve">On those cells there are bombs. You have to proceed </w:t>
       </w:r>
       <w:r>
         <w:rPr>
@@ -8835,15 +8727,7 @@
         <w:t>.</w:t>
       </w:r>
       <w:r>
-        <w:t xml:space="preserve"> Afterwards, print the matrix with </w:t>
-      </w:r>
-      <w:proofErr w:type="gramStart"/>
-      <w:r>
-        <w:t>all of</w:t>
-      </w:r>
-      <w:proofErr w:type="gramEnd"/>
-      <w:r>
-        <w:t xml:space="preserve"> its cells (including the dead ones). </w:t>
+        <w:t xml:space="preserve"> Afterwards, print the matrix with all of its cells (including the dead ones). </w:t>
       </w:r>
     </w:p>
     <w:p>
@@ -8970,18 +8854,17 @@
           <w:b/>
           <w:lang w:eastAsia="ja-JP"/>
         </w:rPr>
-        <w:t>Alive cells: {</w:t>
-      </w:r>
-      <w:proofErr w:type="spellStart"/>
+        <w:t xml:space="preserve">Alive cells: </w:t>
+      </w:r>
       <w:r>
         <w:rPr>
           <w:rFonts w:ascii="Consolas" w:hAnsi="Consolas" w:cs="Consolas"/>
           <w:b/>
+          <w:noProof/>
           <w:lang w:eastAsia="ja-JP"/>
         </w:rPr>
-        <w:t>aliveCells</w:t>
-      </w:r>
-      <w:proofErr w:type="spellEnd"/>
+        <w:t>{aliveCells</w:t>
+      </w:r>
       <w:r>
         <w:rPr>
           <w:rFonts w:ascii="Consolas" w:hAnsi="Consolas" w:cs="Consolas"/>
@@ -9036,18 +8919,17 @@
           <w:b/>
           <w:lang w:eastAsia="ja-JP"/>
         </w:rPr>
-        <w:t>Sum: {</w:t>
-      </w:r>
-      <w:proofErr w:type="spellStart"/>
+        <w:t xml:space="preserve">Sum: </w:t>
+      </w:r>
       <w:r>
         <w:rPr>
           <w:rFonts w:ascii="Consolas" w:hAnsi="Consolas" w:cs="Consolas"/>
           <w:b/>
+          <w:noProof/>
           <w:lang w:eastAsia="ja-JP"/>
         </w:rPr>
-        <w:t>sumOfCells</w:t>
-      </w:r>
-      <w:proofErr w:type="spellEnd"/>
+        <w:t>{sumOfCells</w:t>
+      </w:r>
       <w:r>
         <w:rPr>
           <w:rFonts w:ascii="Consolas" w:hAnsi="Consolas" w:cs="Consolas"/>
@@ -10126,7 +10008,6 @@
         <w:rPr>
           <w:lang w:eastAsia="ja-JP"/>
         </w:rPr>
-        <w:lastRenderedPageBreak/>
         <w:t>*</w:t>
       </w:r>
       <w:r>
@@ -10852,36 +10733,9 @@
       <w:r>
         <w:rPr>
           <w:b/>
-        </w:rPr>
-        <w:t>"Game over! ({</w:t>
-      </w:r>
-      <w:proofErr w:type="spellStart"/>
-      <w:r>
-        <w:rPr>
-          <w:b/>
-        </w:rPr>
-        <w:t>rowIndex</w:t>
-      </w:r>
-      <w:proofErr w:type="spellEnd"/>
-      <w:r>
-        <w:rPr>
-          <w:b/>
-        </w:rPr>
-        <w:t>}, {</w:t>
-      </w:r>
-      <w:proofErr w:type="spellStart"/>
-      <w:r>
-        <w:rPr>
-          <w:b/>
-        </w:rPr>
-        <w:t>colIndex</w:t>
-      </w:r>
-      <w:proofErr w:type="spellEnd"/>
-      <w:r>
-        <w:rPr>
-          <w:b/>
-        </w:rPr>
-        <w:t>})"</w:t>
+          <w:noProof/>
+        </w:rPr>
+        <w:t>"Game over! ({rowIndex}, {colIndex})"</w:t>
       </w:r>
     </w:p>
     <w:p>
@@ -10903,6 +10757,7 @@
       <w:r>
         <w:rPr>
           <w:rStyle w:val="CodeChar"/>
+          <w:noProof/>
         </w:rPr>
         <w:t>"{totalCoals} coals left. ({rowIndex}, {colIndex})"</w:t>
       </w:r>
@@ -10970,7 +10825,13 @@
         <w:jc w:val="both"/>
       </w:pPr>
       <w:r>
-        <w:t>The field will always have only one 's'.</w:t>
+        <w:t xml:space="preserve">The field will always have only </w:t>
+      </w:r>
+      <w:r>
+        <w:t>one’s’</w:t>
+      </w:r>
+      <w:r>
+        <w:t>.</w:t>
       </w:r>
     </w:p>
     <w:p>
@@ -11037,6 +10898,8 @@
           <w:noProof/>
         </w:rPr>
       </w:pPr>
+      <w:bookmarkStart w:id="2" w:name="_GoBack"/>
+      <w:bookmarkEnd w:id="2"/>
       <w:r>
         <w:rPr>
           <w:rFonts w:eastAsia="MS Mincho"/>
@@ -11140,30 +11003,16 @@
               <w:rPr>
                 <w:rFonts w:asciiTheme="minorHAnsi" w:hAnsiTheme="minorHAnsi" w:cstheme="minorHAnsi"/>
                 <w:b w:val="0"/>
+                <w:noProof/>
               </w:rPr>
             </w:pPr>
             <w:r>
               <w:rPr>
                 <w:rFonts w:asciiTheme="minorHAnsi" w:hAnsiTheme="minorHAnsi" w:cstheme="minorHAnsi"/>
                 <w:b w:val="0"/>
-              </w:rPr>
-              <w:t xml:space="preserve">up right </w:t>
-            </w:r>
-            <w:proofErr w:type="spellStart"/>
-            <w:r>
-              <w:rPr>
-                <w:rFonts w:asciiTheme="minorHAnsi" w:hAnsiTheme="minorHAnsi" w:cstheme="minorHAnsi"/>
-                <w:b w:val="0"/>
-              </w:rPr>
-              <w:t>right</w:t>
-            </w:r>
-            <w:proofErr w:type="spellEnd"/>
-            <w:r>
-              <w:rPr>
-                <w:rFonts w:asciiTheme="minorHAnsi" w:hAnsiTheme="minorHAnsi" w:cstheme="minorHAnsi"/>
-                <w:b w:val="0"/>
-              </w:rPr>
-              <w:t xml:space="preserve"> up right</w:t>
+                <w:noProof/>
+              </w:rPr>
+              <w:t>up right right up right</w:t>
             </w:r>
           </w:p>
           <w:p>
@@ -11217,7 +11066,6 @@
                 <w:rFonts w:asciiTheme="minorHAnsi" w:hAnsiTheme="minorHAnsi" w:cstheme="minorHAnsi"/>
                 <w:b w:val="0"/>
               </w:rPr>
-              <w:lastRenderedPageBreak/>
               <w:t>* * c * *</w:t>
             </w:r>
           </w:p>
@@ -11277,7 +11125,6 @@
                 <w:rFonts w:asciiTheme="minorHAnsi" w:hAnsiTheme="minorHAnsi" w:cstheme="minorHAnsi"/>
                 <w:b w:val="0"/>
               </w:rPr>
-              <w:lastRenderedPageBreak/>
               <w:t xml:space="preserve">Game over! </w:t>
             </w:r>
             <w:r>
@@ -11323,46 +11170,16 @@
               <w:rPr>
                 <w:rFonts w:asciiTheme="minorHAnsi" w:hAnsiTheme="minorHAnsi" w:cstheme="minorHAnsi"/>
                 <w:b w:val="0"/>
+                <w:noProof/>
               </w:rPr>
             </w:pPr>
             <w:r>
               <w:rPr>
                 <w:rFonts w:asciiTheme="minorHAnsi" w:hAnsiTheme="minorHAnsi" w:cstheme="minorHAnsi"/>
                 <w:b w:val="0"/>
-              </w:rPr>
-              <w:t xml:space="preserve">up right </w:t>
-            </w:r>
-            <w:proofErr w:type="spellStart"/>
-            <w:r>
-              <w:rPr>
-                <w:rFonts w:asciiTheme="minorHAnsi" w:hAnsiTheme="minorHAnsi" w:cstheme="minorHAnsi"/>
-                <w:b w:val="0"/>
-              </w:rPr>
-              <w:t>right</w:t>
-            </w:r>
-            <w:proofErr w:type="spellEnd"/>
-            <w:r>
-              <w:rPr>
-                <w:rFonts w:asciiTheme="minorHAnsi" w:hAnsiTheme="minorHAnsi" w:cstheme="minorHAnsi"/>
-                <w:b w:val="0"/>
-              </w:rPr>
-              <w:t xml:space="preserve"> </w:t>
-            </w:r>
-            <w:proofErr w:type="spellStart"/>
-            <w:r>
-              <w:rPr>
-                <w:rFonts w:asciiTheme="minorHAnsi" w:hAnsiTheme="minorHAnsi" w:cstheme="minorHAnsi"/>
-                <w:b w:val="0"/>
-              </w:rPr>
-              <w:t>right</w:t>
-            </w:r>
-            <w:proofErr w:type="spellEnd"/>
-            <w:r>
-              <w:rPr>
-                <w:rFonts w:asciiTheme="minorHAnsi" w:hAnsiTheme="minorHAnsi" w:cstheme="minorHAnsi"/>
-                <w:b w:val="0"/>
-              </w:rPr>
-              <w:t xml:space="preserve"> down</w:t>
+                <w:noProof/>
+              </w:rPr>
+              <w:t>up right right right down</w:t>
             </w:r>
           </w:p>
           <w:p>
@@ -11507,72 +11324,17 @@
               <w:rPr>
                 <w:rFonts w:asciiTheme="minorHAnsi" w:hAnsiTheme="minorHAnsi" w:cstheme="minorHAnsi"/>
                 <w:b w:val="0"/>
+                <w:noProof/>
               </w:rPr>
             </w:pPr>
             <w:r>
               <w:rPr>
                 <w:rFonts w:asciiTheme="minorHAnsi" w:hAnsiTheme="minorHAnsi" w:cstheme="minorHAnsi"/>
                 <w:b w:val="0"/>
-              </w:rPr>
-              <w:t xml:space="preserve">left </w:t>
-            </w:r>
-            <w:proofErr w:type="spellStart"/>
-            <w:r>
-              <w:rPr>
-                <w:rFonts w:asciiTheme="minorHAnsi" w:hAnsiTheme="minorHAnsi" w:cstheme="minorHAnsi"/>
-                <w:b w:val="0"/>
-              </w:rPr>
-              <w:t>left</w:t>
-            </w:r>
-            <w:proofErr w:type="spellEnd"/>
-            <w:r>
-              <w:rPr>
-                <w:rFonts w:asciiTheme="minorHAnsi" w:hAnsiTheme="minorHAnsi" w:cstheme="minorHAnsi"/>
-                <w:b w:val="0"/>
-              </w:rPr>
-              <w:t xml:space="preserve"> down right up left </w:t>
-            </w:r>
-            <w:proofErr w:type="spellStart"/>
-            <w:r>
-              <w:rPr>
-                <w:rFonts w:asciiTheme="minorHAnsi" w:hAnsiTheme="minorHAnsi" w:cstheme="minorHAnsi"/>
-                <w:b w:val="0"/>
-              </w:rPr>
-              <w:t>left</w:t>
-            </w:r>
-            <w:proofErr w:type="spellEnd"/>
-            <w:r>
-              <w:rPr>
-                <w:rFonts w:asciiTheme="minorHAnsi" w:hAnsiTheme="minorHAnsi" w:cstheme="minorHAnsi"/>
-                <w:b w:val="0"/>
-              </w:rPr>
-              <w:t xml:space="preserve"> down </w:t>
-            </w:r>
-            <w:proofErr w:type="spellStart"/>
-            <w:r>
-              <w:rPr>
-                <w:rFonts w:asciiTheme="minorHAnsi" w:hAnsiTheme="minorHAnsi" w:cstheme="minorHAnsi"/>
-                <w:b w:val="0"/>
-              </w:rPr>
-              <w:t>down</w:t>
-            </w:r>
-            <w:proofErr w:type="spellEnd"/>
-            <w:r>
-              <w:rPr>
-                <w:rFonts w:asciiTheme="minorHAnsi" w:hAnsiTheme="minorHAnsi" w:cstheme="minorHAnsi"/>
-                <w:b w:val="0"/>
-              </w:rPr>
-              <w:t xml:space="preserve"> </w:t>
-            </w:r>
-            <w:proofErr w:type="spellStart"/>
-            <w:r>
-              <w:rPr>
-                <w:rFonts w:asciiTheme="minorHAnsi" w:hAnsiTheme="minorHAnsi" w:cstheme="minorHAnsi"/>
-                <w:b w:val="0"/>
-              </w:rPr>
-              <w:t>down</w:t>
-            </w:r>
-            <w:proofErr w:type="spellEnd"/>
+                <w:noProof/>
+              </w:rPr>
+              <w:t>left left down right up left left down down down</w:t>
+            </w:r>
           </w:p>
           <w:p>
             <w:pPr>
@@ -11744,15 +11506,7 @@
     </w:p>
     <w:p>
       <w:r>
-        <w:t xml:space="preserve">Browsing through GitHub, you come across an old JS Basics teamwork game. It is about very nasty bunnies that multiply extremely fast. There’s also a player that </w:t>
-      </w:r>
-      <w:proofErr w:type="gramStart"/>
-      <w:r>
-        <w:t>has to</w:t>
-      </w:r>
-      <w:proofErr w:type="gramEnd"/>
-      <w:r>
-        <w:t xml:space="preserve"> escape from their lair. You really like the </w:t>
+        <w:t xml:space="preserve">Browsing through GitHub, you come across an old JS Basics teamwork game. It is about very nasty bunnies that multiply extremely fast. There’s also a player that has to escape from their lair. You really like the </w:t>
       </w:r>
       <w:r>
         <w:t>game,</w:t>
@@ -12166,7 +11920,6 @@
           <w:rFonts w:eastAsia="MS Mincho"/>
           <w:lang w:eastAsia="ja-JP"/>
         </w:rPr>
-        <w:lastRenderedPageBreak/>
         <w:t>Output</w:t>
       </w:r>
     </w:p>
@@ -12925,7 +12678,7 @@
 </file>
 
 <file path=word/endnotes.xml><?xml version="1.0" encoding="utf-8"?>
-<w:endnotes xmlns:wpc="http://schemas.microsoft.com/office/word/2010/wordprocessingCanvas" xmlns:cx="http://schemas.microsoft.com/office/drawing/2014/chartex" xmlns:cx1="http://schemas.microsoft.com/office/drawing/2015/9/8/chartex" xmlns:cx2="http://schemas.microsoft.com/office/drawing/2015/10/21/chartex" xmlns:cx3="http://schemas.microsoft.com/office/drawing/2016/5/9/chartex" xmlns:cx4="http://schemas.microsoft.com/office/drawing/2016/5/10/chartex" xmlns:cx5="http://schemas.microsoft.com/office/drawing/2016/5/11/chartex" xmlns:cx6="http://schemas.microsoft.com/office/drawing/2016/5/12/chartex" xmlns:cx7="http://schemas.microsoft.com/office/drawing/2016/5/13/chartex" xmlns:cx8="http://schemas.microsoft.com/office/drawing/2016/5/14/chartex" xmlns:mc="http://schemas.openxmlformats.org/markup-compatibility/2006" xmlns:aink="http://schemas.microsoft.com/office/drawing/2016/ink" xmlns:am3d="http://schemas.microsoft.com/office/drawing/2017/model3d" xmlns:o="urn:schemas-microsoft-com:office:office" xmlns:r="http://schemas.openxmlformats.org/officeDocument/2006/relationships" xmlns:m="http://schemas.openxmlformats.org/officeDocument/2006/math" xmlns:v="urn:schemas-microsoft-com:vml" xmlns:wp14="http://schemas.microsoft.com/office/word/2010/wordprocessingDrawing" xmlns:wp="http://schemas.openxmlformats.org/drawingml/2006/wordprocessingDrawing" xmlns:w10="urn:schemas-microsoft-com:office:word" xmlns:w="http://schemas.openxmlformats.org/wordprocessingml/2006/main" xmlns:w14="http://schemas.microsoft.com/office/word/2010/wordml" xmlns:w15="http://schemas.microsoft.com/office/word/2012/wordml" xmlns:w16cid="http://schemas.microsoft.com/office/word/2016/wordml/cid" xmlns:w16se="http://schemas.microsoft.com/office/word/2015/wordml/symex" xmlns:wpg="http://schemas.microsoft.com/office/word/2010/wordprocessingGroup" xmlns:wpi="http://schemas.microsoft.com/office/word/2010/wordprocessingInk" xmlns:wne="http://schemas.microsoft.com/office/word/2006/wordml" xmlns:wps="http://schemas.microsoft.com/office/word/2010/wordprocessingShape" mc:Ignorable="w14 w15 w16se w16cid wp14">
+<w:endnotes xmlns:wpc="http://schemas.microsoft.com/office/word/2010/wordprocessingCanvas" xmlns:cx="http://schemas.microsoft.com/office/drawing/2014/chartex" xmlns:cx1="http://schemas.microsoft.com/office/drawing/2015/9/8/chartex" xmlns:mc="http://schemas.openxmlformats.org/markup-compatibility/2006" xmlns:o="urn:schemas-microsoft-com:office:office" xmlns:r="http://schemas.openxmlformats.org/officeDocument/2006/relationships" xmlns:m="http://schemas.openxmlformats.org/officeDocument/2006/math" xmlns:v="urn:schemas-microsoft-com:vml" xmlns:wp14="http://schemas.microsoft.com/office/word/2010/wordprocessingDrawing" xmlns:wp="http://schemas.openxmlformats.org/drawingml/2006/wordprocessingDrawing" xmlns:w10="urn:schemas-microsoft-com:office:word" xmlns:w="http://schemas.openxmlformats.org/wordprocessingml/2006/main" xmlns:w14="http://schemas.microsoft.com/office/word/2010/wordml" xmlns:w15="http://schemas.microsoft.com/office/word/2012/wordml" xmlns:w16se="http://schemas.microsoft.com/office/word/2015/wordml/symex" xmlns:wpg="http://schemas.microsoft.com/office/word/2010/wordprocessingGroup" xmlns:wpi="http://schemas.microsoft.com/office/word/2010/wordprocessingInk" xmlns:wne="http://schemas.microsoft.com/office/word/2006/wordml" xmlns:wps="http://schemas.microsoft.com/office/word/2010/wordprocessingShape" mc:Ignorable="w14 w15 w16se wp14">
   <w:endnote w:type="separator" w:id="-1">
     <w:p>
       <w:pPr>
@@ -12950,7 +12703,7 @@
 </file>
 
 <file path=word/footer1.xml><?xml version="1.0" encoding="utf-8"?>
-<w:ftr xmlns:wpc="http://schemas.microsoft.com/office/word/2010/wordprocessingCanvas" xmlns:cx="http://schemas.microsoft.com/office/drawing/2014/chartex" xmlns:cx1="http://schemas.microsoft.com/office/drawing/2015/9/8/chartex" xmlns:cx2="http://schemas.microsoft.com/office/drawing/2015/10/21/chartex" xmlns:cx3="http://schemas.microsoft.com/office/drawing/2016/5/9/chartex" xmlns:cx4="http://schemas.microsoft.com/office/drawing/2016/5/10/chartex" xmlns:cx5="http://schemas.microsoft.com/office/drawing/2016/5/11/chartex" xmlns:cx6="http://schemas.microsoft.com/office/drawing/2016/5/12/chartex" xmlns:cx7="http://schemas.microsoft.com/office/drawing/2016/5/13/chartex" xmlns:cx8="http://schemas.microsoft.com/office/drawing/2016/5/14/chartex" xmlns:mc="http://schemas.openxmlformats.org/markup-compatibility/2006" xmlns:aink="http://schemas.microsoft.com/office/drawing/2016/ink" xmlns:am3d="http://schemas.microsoft.com/office/drawing/2017/model3d" xmlns:o="urn:schemas-microsoft-com:office:office" xmlns:r="http://schemas.openxmlformats.org/officeDocument/2006/relationships" xmlns:m="http://schemas.openxmlformats.org/officeDocument/2006/math" xmlns:v="urn:schemas-microsoft-com:vml" xmlns:wp14="http://schemas.microsoft.com/office/word/2010/wordprocessingDrawing" xmlns:wp="http://schemas.openxmlformats.org/drawingml/2006/wordprocessingDrawing" xmlns:w10="urn:schemas-microsoft-com:office:word" xmlns:w="http://schemas.openxmlformats.org/wordprocessingml/2006/main" xmlns:w14="http://schemas.microsoft.com/office/word/2010/wordml" xmlns:w15="http://schemas.microsoft.com/office/word/2012/wordml" xmlns:w16cid="http://schemas.microsoft.com/office/word/2016/wordml/cid" xmlns:w16se="http://schemas.microsoft.com/office/word/2015/wordml/symex" xmlns:wpg="http://schemas.microsoft.com/office/word/2010/wordprocessingGroup" xmlns:wpi="http://schemas.microsoft.com/office/word/2010/wordprocessingInk" xmlns:wne="http://schemas.microsoft.com/office/word/2006/wordml" xmlns:wps="http://schemas.microsoft.com/office/word/2010/wordprocessingShape" mc:Ignorable="w14 w15 w16se w16cid wp14">
+<w:ftr xmlns:wpc="http://schemas.microsoft.com/office/word/2010/wordprocessingCanvas" xmlns:cx="http://schemas.microsoft.com/office/drawing/2014/chartex" xmlns:cx1="http://schemas.microsoft.com/office/drawing/2015/9/8/chartex" xmlns:mc="http://schemas.openxmlformats.org/markup-compatibility/2006" xmlns:o="urn:schemas-microsoft-com:office:office" xmlns:r="http://schemas.openxmlformats.org/officeDocument/2006/relationships" xmlns:m="http://schemas.openxmlformats.org/officeDocument/2006/math" xmlns:v="urn:schemas-microsoft-com:vml" xmlns:wp14="http://schemas.microsoft.com/office/word/2010/wordprocessingDrawing" xmlns:wp="http://schemas.openxmlformats.org/drawingml/2006/wordprocessingDrawing" xmlns:w10="urn:schemas-microsoft-com:office:word" xmlns:w="http://schemas.openxmlformats.org/wordprocessingml/2006/main" xmlns:w14="http://schemas.microsoft.com/office/word/2010/wordml" xmlns:w15="http://schemas.microsoft.com/office/word/2012/wordml" xmlns:w16se="http://schemas.microsoft.com/office/word/2015/wordml/symex" xmlns:wpg="http://schemas.microsoft.com/office/word/2010/wordprocessingGroup" xmlns:wpi="http://schemas.microsoft.com/office/word/2010/wordprocessingInk" xmlns:wne="http://schemas.microsoft.com/office/word/2006/wordml" xmlns:wps="http://schemas.microsoft.com/office/word/2010/wordprocessingShape" mc:Ignorable="w14 w15 w16se wp14">
   <w:p>
     <w:pPr>
       <w:pStyle w:val="Footer"/>
@@ -13774,7 +13527,7 @@
 </file>
 
 <file path=word/footnotes.xml><?xml version="1.0" encoding="utf-8"?>
-<w:footnotes xmlns:wpc="http://schemas.microsoft.com/office/word/2010/wordprocessingCanvas" xmlns:cx="http://schemas.microsoft.com/office/drawing/2014/chartex" xmlns:cx1="http://schemas.microsoft.com/office/drawing/2015/9/8/chartex" xmlns:cx2="http://schemas.microsoft.com/office/drawing/2015/10/21/chartex" xmlns:cx3="http://schemas.microsoft.com/office/drawing/2016/5/9/chartex" xmlns:cx4="http://schemas.microsoft.com/office/drawing/2016/5/10/chartex" xmlns:cx5="http://schemas.microsoft.com/office/drawing/2016/5/11/chartex" xmlns:cx6="http://schemas.microsoft.com/office/drawing/2016/5/12/chartex" xmlns:cx7="http://schemas.microsoft.com/office/drawing/2016/5/13/chartex" xmlns:cx8="http://schemas.microsoft.com/office/drawing/2016/5/14/chartex" xmlns:mc="http://schemas.openxmlformats.org/markup-compatibility/2006" xmlns:aink="http://schemas.microsoft.com/office/drawing/2016/ink" xmlns:am3d="http://schemas.microsoft.com/office/drawing/2017/model3d" xmlns:o="urn:schemas-microsoft-com:office:office" xmlns:r="http://schemas.openxmlformats.org/officeDocument/2006/relationships" xmlns:m="http://schemas.openxmlformats.org/officeDocument/2006/math" xmlns:v="urn:schemas-microsoft-com:vml" xmlns:wp14="http://schemas.microsoft.com/office/word/2010/wordprocessingDrawing" xmlns:wp="http://schemas.openxmlformats.org/drawingml/2006/wordprocessingDrawing" xmlns:w10="urn:schemas-microsoft-com:office:word" xmlns:w="http://schemas.openxmlformats.org/wordprocessingml/2006/main" xmlns:w14="http://schemas.microsoft.com/office/word/2010/wordml" xmlns:w15="http://schemas.microsoft.com/office/word/2012/wordml" xmlns:w16cid="http://schemas.microsoft.com/office/word/2016/wordml/cid" xmlns:w16se="http://schemas.microsoft.com/office/word/2015/wordml/symex" xmlns:wpg="http://schemas.microsoft.com/office/word/2010/wordprocessingGroup" xmlns:wpi="http://schemas.microsoft.com/office/word/2010/wordprocessingInk" xmlns:wne="http://schemas.microsoft.com/office/word/2006/wordml" xmlns:wps="http://schemas.microsoft.com/office/word/2010/wordprocessingShape" mc:Ignorable="w14 w15 w16se w16cid wp14">
+<w:footnotes xmlns:wpc="http://schemas.microsoft.com/office/word/2010/wordprocessingCanvas" xmlns:cx="http://schemas.microsoft.com/office/drawing/2014/chartex" xmlns:cx1="http://schemas.microsoft.com/office/drawing/2015/9/8/chartex" xmlns:mc="http://schemas.openxmlformats.org/markup-compatibility/2006" xmlns:o="urn:schemas-microsoft-com:office:office" xmlns:r="http://schemas.openxmlformats.org/officeDocument/2006/relationships" xmlns:m="http://schemas.openxmlformats.org/officeDocument/2006/math" xmlns:v="urn:schemas-microsoft-com:vml" xmlns:wp14="http://schemas.microsoft.com/office/word/2010/wordprocessingDrawing" xmlns:wp="http://schemas.openxmlformats.org/drawingml/2006/wordprocessingDrawing" xmlns:w10="urn:schemas-microsoft-com:office:word" xmlns:w="http://schemas.openxmlformats.org/wordprocessingml/2006/main" xmlns:w14="http://schemas.microsoft.com/office/word/2010/wordml" xmlns:w15="http://schemas.microsoft.com/office/word/2012/wordml" xmlns:w16se="http://schemas.microsoft.com/office/word/2015/wordml/symex" xmlns:wpg="http://schemas.microsoft.com/office/word/2010/wordprocessingGroup" xmlns:wpi="http://schemas.microsoft.com/office/word/2010/wordprocessingInk" xmlns:wne="http://schemas.microsoft.com/office/word/2006/wordml" xmlns:wps="http://schemas.microsoft.com/office/word/2010/wordprocessingShape" mc:Ignorable="w14 w15 w16se wp14">
   <w:footnote w:type="separator" w:id="-1">
     <w:p>
       <w:pPr>
@@ -13799,7 +13552,7 @@
 </file>
 
 <file path=word/header1.xml><?xml version="1.0" encoding="utf-8"?>
-<w:hdr xmlns:wpc="http://schemas.microsoft.com/office/word/2010/wordprocessingCanvas" xmlns:cx="http://schemas.microsoft.com/office/drawing/2014/chartex" xmlns:cx1="http://schemas.microsoft.com/office/drawing/2015/9/8/chartex" xmlns:cx2="http://schemas.microsoft.com/office/drawing/2015/10/21/chartex" xmlns:cx3="http://schemas.microsoft.com/office/drawing/2016/5/9/chartex" xmlns:cx4="http://schemas.microsoft.com/office/drawing/2016/5/10/chartex" xmlns:cx5="http://schemas.microsoft.com/office/drawing/2016/5/11/chartex" xmlns:cx6="http://schemas.microsoft.com/office/drawing/2016/5/12/chartex" xmlns:cx7="http://schemas.microsoft.com/office/drawing/2016/5/13/chartex" xmlns:cx8="http://schemas.microsoft.com/office/drawing/2016/5/14/chartex" xmlns:mc="http://schemas.openxmlformats.org/markup-compatibility/2006" xmlns:aink="http://schemas.microsoft.com/office/drawing/2016/ink" xmlns:am3d="http://schemas.microsoft.com/office/drawing/2017/model3d" xmlns:o="urn:schemas-microsoft-com:office:office" xmlns:r="http://schemas.openxmlformats.org/officeDocument/2006/relationships" xmlns:m="http://schemas.openxmlformats.org/officeDocument/2006/math" xmlns:v="urn:schemas-microsoft-com:vml" xmlns:wp14="http://schemas.microsoft.com/office/word/2010/wordprocessingDrawing" xmlns:wp="http://schemas.openxmlformats.org/drawingml/2006/wordprocessingDrawing" xmlns:w10="urn:schemas-microsoft-com:office:word" xmlns:w="http://schemas.openxmlformats.org/wordprocessingml/2006/main" xmlns:w14="http://schemas.microsoft.com/office/word/2010/wordml" xmlns:w15="http://schemas.microsoft.com/office/word/2012/wordml" xmlns:w16cid="http://schemas.microsoft.com/office/word/2016/wordml/cid" xmlns:w16se="http://schemas.microsoft.com/office/word/2015/wordml/symex" xmlns:wpg="http://schemas.microsoft.com/office/word/2010/wordprocessingGroup" xmlns:wpi="http://schemas.microsoft.com/office/word/2010/wordprocessingInk" xmlns:wne="http://schemas.microsoft.com/office/word/2006/wordml" xmlns:wps="http://schemas.microsoft.com/office/word/2010/wordprocessingShape" mc:Ignorable="w14 w15 w16se w16cid wp14">
+<w:hdr xmlns:wpc="http://schemas.microsoft.com/office/word/2010/wordprocessingCanvas" xmlns:cx="http://schemas.microsoft.com/office/drawing/2014/chartex" xmlns:cx1="http://schemas.microsoft.com/office/drawing/2015/9/8/chartex" xmlns:mc="http://schemas.openxmlformats.org/markup-compatibility/2006" xmlns:o="urn:schemas-microsoft-com:office:office" xmlns:r="http://schemas.openxmlformats.org/officeDocument/2006/relationships" xmlns:m="http://schemas.openxmlformats.org/officeDocument/2006/math" xmlns:v="urn:schemas-microsoft-com:vml" xmlns:wp14="http://schemas.microsoft.com/office/word/2010/wordprocessingDrawing" xmlns:wp="http://schemas.openxmlformats.org/drawingml/2006/wordprocessingDrawing" xmlns:w10="urn:schemas-microsoft-com:office:word" xmlns:w="http://schemas.openxmlformats.org/wordprocessingml/2006/main" xmlns:w14="http://schemas.microsoft.com/office/word/2010/wordml" xmlns:w15="http://schemas.microsoft.com/office/word/2012/wordml" xmlns:w16se="http://schemas.microsoft.com/office/word/2015/wordml/symex" xmlns:wpg="http://schemas.microsoft.com/office/word/2010/wordprocessingGroup" xmlns:wpi="http://schemas.microsoft.com/office/word/2010/wordprocessingInk" xmlns:wne="http://schemas.microsoft.com/office/word/2006/wordml" xmlns:wps="http://schemas.microsoft.com/office/word/2010/wordprocessingShape" mc:Ignorable="w14 w15 w16se wp14">
   <w:p>
     <w:pPr>
       <w:pStyle w:val="Header"/>
@@ -13810,7 +13563,7 @@
 </file>
 
 <file path=word/numbering.xml><?xml version="1.0" encoding="utf-8"?>
-<w:numbering xmlns:wpc="http://schemas.microsoft.com/office/word/2010/wordprocessingCanvas" xmlns:cx="http://schemas.microsoft.com/office/drawing/2014/chartex" xmlns:cx1="http://schemas.microsoft.com/office/drawing/2015/9/8/chartex" xmlns:cx2="http://schemas.microsoft.com/office/drawing/2015/10/21/chartex" xmlns:cx3="http://schemas.microsoft.com/office/drawing/2016/5/9/chartex" xmlns:cx4="http://schemas.microsoft.com/office/drawing/2016/5/10/chartex" xmlns:cx5="http://schemas.microsoft.com/office/drawing/2016/5/11/chartex" xmlns:cx6="http://schemas.microsoft.com/office/drawing/2016/5/12/chartex" xmlns:cx7="http://schemas.microsoft.com/office/drawing/2016/5/13/chartex" xmlns:cx8="http://schemas.microsoft.com/office/drawing/2016/5/14/chartex" xmlns:mc="http://schemas.openxmlformats.org/markup-compatibility/2006" xmlns:aink="http://schemas.microsoft.com/office/drawing/2016/ink" xmlns:am3d="http://schemas.microsoft.com/office/drawing/2017/model3d" xmlns:o="urn:schemas-microsoft-com:office:office" xmlns:r="http://schemas.openxmlformats.org/officeDocument/2006/relationships" xmlns:m="http://schemas.openxmlformats.org/officeDocument/2006/math" xmlns:v="urn:schemas-microsoft-com:vml" xmlns:wp14="http://schemas.microsoft.com/office/word/2010/wordprocessingDrawing" xmlns:wp="http://schemas.openxmlformats.org/drawingml/2006/wordprocessingDrawing" xmlns:w10="urn:schemas-microsoft-com:office:word" xmlns:w="http://schemas.openxmlformats.org/wordprocessingml/2006/main" xmlns:w14="http://schemas.microsoft.com/office/word/2010/wordml" xmlns:w15="http://schemas.microsoft.com/office/word/2012/wordml" xmlns:w16cid="http://schemas.microsoft.com/office/word/2016/wordml/cid" xmlns:w16se="http://schemas.microsoft.com/office/word/2015/wordml/symex" xmlns:wpg="http://schemas.microsoft.com/office/word/2010/wordprocessingGroup" xmlns:wpi="http://schemas.microsoft.com/office/word/2010/wordprocessingInk" xmlns:wne="http://schemas.microsoft.com/office/word/2006/wordml" xmlns:wps="http://schemas.microsoft.com/office/word/2010/wordprocessingShape" mc:Ignorable="w14 w15 w16se w16cid wp14">
+<w:numbering xmlns:wpc="http://schemas.microsoft.com/office/word/2010/wordprocessingCanvas" xmlns:cx="http://schemas.microsoft.com/office/drawing/2014/chartex" xmlns:cx1="http://schemas.microsoft.com/office/drawing/2015/9/8/chartex" xmlns:mc="http://schemas.openxmlformats.org/markup-compatibility/2006" xmlns:o="urn:schemas-microsoft-com:office:office" xmlns:r="http://schemas.openxmlformats.org/officeDocument/2006/relationships" xmlns:m="http://schemas.openxmlformats.org/officeDocument/2006/math" xmlns:v="urn:schemas-microsoft-com:vml" xmlns:wp14="http://schemas.microsoft.com/office/word/2010/wordprocessingDrawing" xmlns:wp="http://schemas.openxmlformats.org/drawingml/2006/wordprocessingDrawing" xmlns:w10="urn:schemas-microsoft-com:office:word" xmlns:w="http://schemas.openxmlformats.org/wordprocessingml/2006/main" xmlns:w14="http://schemas.microsoft.com/office/word/2010/wordml" xmlns:w15="http://schemas.microsoft.com/office/word/2012/wordml" xmlns:w16se="http://schemas.microsoft.com/office/word/2015/wordml/symex" xmlns:wpg="http://schemas.microsoft.com/office/word/2010/wordprocessingGroup" xmlns:wpi="http://schemas.microsoft.com/office/word/2010/wordprocessingInk" xmlns:wne="http://schemas.microsoft.com/office/word/2006/wordml" xmlns:wps="http://schemas.microsoft.com/office/word/2010/wordprocessingShape" mc:Ignorable="w14 w15 w16se wp14">
   <w:abstractNum w:abstractNumId="0" w15:restartNumberingAfterBreak="0">
     <w:nsid w:val="00735ADE"/>
     <w:multiLevelType w:val="hybridMultilevel"/>
@@ -17668,7 +17421,7 @@
 </file>
 
 <file path=word/styles.xml><?xml version="1.0" encoding="utf-8"?>
-<w:styles xmlns:mc="http://schemas.openxmlformats.org/markup-compatibility/2006" xmlns:r="http://schemas.openxmlformats.org/officeDocument/2006/relationships" xmlns:w="http://schemas.openxmlformats.org/wordprocessingml/2006/main" xmlns:w14="http://schemas.microsoft.com/office/word/2010/wordml" xmlns:w15="http://schemas.microsoft.com/office/word/2012/wordml" xmlns:w16cid="http://schemas.microsoft.com/office/word/2016/wordml/cid" xmlns:w16se="http://schemas.microsoft.com/office/word/2015/wordml/symex" mc:Ignorable="w14 w15 w16se w16cid">
+<w:styles xmlns:mc="http://schemas.openxmlformats.org/markup-compatibility/2006" xmlns:r="http://schemas.openxmlformats.org/officeDocument/2006/relationships" xmlns:w="http://schemas.openxmlformats.org/wordprocessingml/2006/main" xmlns:w14="http://schemas.microsoft.com/office/word/2010/wordml" xmlns:w15="http://schemas.microsoft.com/office/word/2012/wordml" xmlns:w16se="http://schemas.microsoft.com/office/word/2015/wordml/symex" mc:Ignorable="w14 w15 w16se">
   <w:docDefaults>
     <w:rPrDefault>
       <w:rPr>
@@ -17683,7 +17436,7 @@
       </w:pPr>
     </w:pPrDefault>
   </w:docDefaults>
-  <w:latentStyles w:defLockedState="0" w:defUIPriority="99" w:defSemiHidden="0" w:defUnhideWhenUsed="0" w:defQFormat="0" w:count="376">
+  <w:latentStyles w:defLockedState="0" w:defUIPriority="99" w:defSemiHidden="0" w:defUnhideWhenUsed="0" w:defQFormat="0" w:count="371">
     <w:lsdException w:name="Normal" w:uiPriority="0" w:qFormat="1"/>
     <w:lsdException w:name="heading 1" w:uiPriority="9" w:qFormat="1"/>
     <w:lsdException w:name="heading 2" w:semiHidden="1" w:uiPriority="9" w:unhideWhenUsed="1" w:qFormat="1"/>
@@ -17789,6 +17542,7 @@
     <w:lsdException w:name="HTML Sample" w:semiHidden="1" w:unhideWhenUsed="1"/>
     <w:lsdException w:name="HTML Typewriter" w:semiHidden="1" w:unhideWhenUsed="1"/>
     <w:lsdException w:name="HTML Variable" w:semiHidden="1" w:unhideWhenUsed="1"/>
+    <w:lsdException w:name="Normal Table" w:semiHidden="1" w:unhideWhenUsed="1"/>
     <w:lsdException w:name="annotation subject" w:semiHidden="1" w:unhideWhenUsed="1"/>
     <w:lsdException w:name="No List" w:semiHidden="1" w:unhideWhenUsed="1"/>
     <w:lsdException w:name="Outline List 1" w:semiHidden="1" w:unhideWhenUsed="1"/>
@@ -17831,8 +17585,11 @@
     <w:lsdException w:name="Table Contemporary" w:semiHidden="1" w:unhideWhenUsed="1"/>
     <w:lsdException w:name="Table Elegant" w:semiHidden="1" w:unhideWhenUsed="1"/>
     <w:lsdException w:name="Table Professional" w:semiHidden="1" w:unhideWhenUsed="1"/>
+    <w:lsdException w:name="Table Subtle 1" w:semiHidden="1" w:unhideWhenUsed="1"/>
     <w:lsdException w:name="Table Subtle 2" w:semiHidden="1" w:unhideWhenUsed="1"/>
     <w:lsdException w:name="Table Web 1" w:semiHidden="1" w:unhideWhenUsed="1"/>
+    <w:lsdException w:name="Table Web 2" w:semiHidden="1" w:unhideWhenUsed="1"/>
+    <w:lsdException w:name="Table Web 3" w:semiHidden="1" w:unhideWhenUsed="1"/>
     <w:lsdException w:name="Balloon Text" w:semiHidden="1" w:unhideWhenUsed="1" w:qFormat="1"/>
     <w:lsdException w:name="Table Grid" w:uiPriority="59"/>
     <w:lsdException w:name="Table Theme" w:semiHidden="1" w:unhideWhenUsed="1"/>
@@ -18051,11 +17808,6 @@
     <w:lsdException w:name="List Table 5 Dark Accent 6" w:uiPriority="50"/>
     <w:lsdException w:name="List Table 6 Colorful Accent 6" w:uiPriority="51"/>
     <w:lsdException w:name="List Table 7 Colorful Accent 6" w:uiPriority="52"/>
-    <w:lsdException w:name="Mention" w:semiHidden="1" w:unhideWhenUsed="1"/>
-    <w:lsdException w:name="Smart Hyperlink" w:semiHidden="1" w:unhideWhenUsed="1"/>
-    <w:lsdException w:name="Hashtag" w:semiHidden="1" w:unhideWhenUsed="1"/>
-    <w:lsdException w:name="Unresolved Mention" w:semiHidden="1" w:unhideWhenUsed="1"/>
-    <w:lsdException w:name="Smart Link" w:semiHidden="1" w:unhideWhenUsed="1"/>
   </w:latentStyles>
   <w:style w:type="paragraph" w:default="1" w:styleId="Normal">
     <w:name w:val="Normal"/>
@@ -20250,7 +20002,7 @@
 </file>
 
 <file path=customXml/itemProps1.xml><?xml version="1.0" encoding="utf-8"?>
-<ds:datastoreItem xmlns:ds="http://schemas.openxmlformats.org/officeDocument/2006/customXml" ds:itemID="{C49BC6C5-D6E4-405F-971B-D64491D8D13D}">
+<ds:datastoreItem xmlns:ds="http://schemas.openxmlformats.org/officeDocument/2006/customXml" ds:itemID="{99DF3FD5-4B86-417A-913E-1A6C0183B572}">
   <ds:schemaRefs>
     <ds:schemaRef ds:uri="http://schemas.openxmlformats.org/officeDocument/2006/bibliography"/>
   </ds:schemaRefs>

</xml_diff>